<commit_message>
added contents in updated screenshots
</commit_message>
<xml_diff>
--- a/updated screenshots.docx
+++ b/updated screenshots.docx
@@ -236,46 +236,151 @@
     <w:p>
       <w:pPr>
         <w:rPr>
-          <w:lang w:val="en-US"/>
-        </w:rPr>
-      </w:pPr>
-    </w:p>
-    <w:p>
-      <w:pPr>
-        <w:rPr>
           <w:b/>
           <w:bCs/>
           <w:lang w:val="en-US"/>
         </w:rPr>
       </w:pPr>
-      <w:proofErr w:type="spellStart"/>
       <w:r>
         <w:rPr>
           <w:b/>
           <w:bCs/>
           <w:lang w:val="en-US"/>
         </w:rPr>
-        <w:t>Accout</w:t>
+        <w:t>Now, there is no need to pass extra param in request body as opposed to previous implementation.</w:t>
+      </w:r>
+    </w:p>
+    <w:p>
+      <w:pPr>
+        <w:rPr>
+          <w:lang w:val="en-US"/>
+        </w:rPr>
+      </w:pPr>
+    </w:p>
+    <w:p>
+      <w:pPr>
+        <w:rPr>
+          <w:rFonts w:ascii="Helvetica" w:hAnsi="Helvetica"/>
+          <w:color w:val="505050"/>
+          <w:sz w:val="18"/>
+          <w:szCs w:val="18"/>
+          <w:shd w:val="clear" w:color="auto" w:fill="FFFFFF"/>
+        </w:rPr>
+      </w:pPr>
+      <w:r>
+        <w:rPr>
+          <w:lang w:val="en-US"/>
+        </w:rPr>
+        <w:t xml:space="preserve">The </w:t>
+      </w:r>
+      <w:proofErr w:type="spellStart"/>
+      <w:r>
+        <w:rPr>
+          <w:lang w:val="en-US"/>
+        </w:rPr>
+        <w:t>url</w:t>
       </w:r>
       <w:proofErr w:type="spellEnd"/>
       <w:r>
+        <w:rPr>
+          <w:lang w:val="en-US"/>
+        </w:rPr>
+        <w:t xml:space="preserve"> is </w:t>
+      </w:r>
+      <w:hyperlink r:id="rId5" w:history="1">
+        <w:r>
+          <w:rPr>
+            <w:rStyle w:val="Hyperlink"/>
+            <w:rFonts w:ascii="Helvetica" w:hAnsi="Helvetica"/>
+            <w:sz w:val="18"/>
+            <w:szCs w:val="18"/>
+            <w:shd w:val="clear" w:color="auto" w:fill="FFFFFF"/>
+          </w:rPr>
+          <w:t>http://localhost:8081/eth/api/v1/transaction?tx=</w:t>
+        </w:r>
+        <w:r>
+          <w:rPr>
+            <w:rStyle w:val="Hyperlink"/>
+            <w:rFonts w:ascii="Helvetica" w:hAnsi="Helvetica"/>
+            <w:sz w:val="18"/>
+            <w:szCs w:val="18"/>
+            <w:shd w:val="clear" w:color="auto" w:fill="FFFFFF"/>
+          </w:rPr>
+          <w:t>&lt;txid</w:t>
+        </w:r>
+      </w:hyperlink>
+      <w:r>
+        <w:rPr>
+          <w:rFonts w:ascii="Helvetica" w:hAnsi="Helvetica"/>
+          <w:color w:val="505050"/>
+          <w:sz w:val="18"/>
+          <w:szCs w:val="18"/>
+          <w:shd w:val="clear" w:color="auto" w:fill="FFFFFF"/>
+        </w:rPr>
+        <w:t>&gt;</w:t>
+      </w:r>
+    </w:p>
+    <w:p>
+      <w:pPr>
+        <w:rPr>
+          <w:lang w:val="en-US"/>
+        </w:rPr>
+      </w:pPr>
+      <w:r>
+        <w:rPr>
+          <w:lang w:val="en-US"/>
+        </w:rPr>
+        <w:t>Just need to pass the transaction id and it will return the transaction detail for all.</w:t>
+      </w:r>
+    </w:p>
+    <w:p>
+      <w:pPr>
+        <w:rPr>
+          <w:lang w:val="en-US"/>
+        </w:rPr>
+      </w:pPr>
+    </w:p>
+    <w:p>
+      <w:pPr>
+        <w:rPr>
+          <w:lang w:val="en-US"/>
+        </w:rPr>
+      </w:pPr>
+    </w:p>
+    <w:p>
+      <w:pPr>
         <w:rPr>
           <w:b/>
           <w:bCs/>
           <w:lang w:val="en-US"/>
         </w:rPr>
-        <w:t xml:space="preserve"> </w:t>
-      </w:r>
-      <w:proofErr w:type="gramStart"/>
+      </w:pPr>
+      <w:proofErr w:type="spellStart"/>
       <w:r>
         <w:rPr>
           <w:b/>
           <w:bCs/>
           <w:lang w:val="en-US"/>
         </w:rPr>
-        <w:t>transfer :</w:t>
-      </w:r>
-      <w:proofErr w:type="gramEnd"/>
+        <w:t>Accout</w:t>
+      </w:r>
+      <w:proofErr w:type="spellEnd"/>
+      <w:r>
+        <w:rPr>
+          <w:b/>
+          <w:bCs/>
+          <w:lang w:val="en-US"/>
+        </w:rPr>
+        <w:t xml:space="preserve"> </w:t>
+      </w:r>
+      <w:r>
+        <w:rPr>
+          <w:b/>
+          <w:bCs/>
+          <w:lang w:val="en-US"/>
+        </w:rPr>
+        <w:t>transfer:</w:t>
+      </w:r>
       <w:r>
         <w:rPr>
           <w:b/>
@@ -351,122 +456,6 @@
                 <pic:pic xmlns:pic="http://schemas.openxmlformats.org/drawingml/2006/picture">
                   <pic:nvPicPr>
                     <pic:cNvPr id="1" name="Picture 1" descr="Graphical user interface, text, application&#10;&#10;Description automatically generated"/>
-                    <pic:cNvPicPr/>
-                  </pic:nvPicPr>
-                  <pic:blipFill>
-                    <a:blip r:embed="rId5"/>
-                    <a:stretch>
-                      <a:fillRect/>
-                    </a:stretch>
-                  </pic:blipFill>
-                  <pic:spPr>
-                    <a:xfrm>
-                      <a:off x="0" y="0"/>
-                      <a:ext cx="5727700" cy="4251325"/>
-                    </a:xfrm>
-                    <a:prstGeom prst="rect">
-                      <a:avLst/>
-                    </a:prstGeom>
-                  </pic:spPr>
-                </pic:pic>
-              </a:graphicData>
-            </a:graphic>
-          </wp:inline>
-        </w:drawing>
-      </w:r>
-    </w:p>
-    <w:p>
-      <w:pPr>
-        <w:rPr>
-          <w:lang w:val="en-US"/>
-        </w:rPr>
-      </w:pPr>
-    </w:p>
-    <w:p>
-      <w:pPr>
-        <w:rPr>
-          <w:lang w:val="en-US"/>
-        </w:rPr>
-      </w:pPr>
-    </w:p>
-    <w:p>
-      <w:pPr>
-        <w:rPr>
-          <w:b/>
-          <w:bCs/>
-          <w:lang w:val="en-US"/>
-        </w:rPr>
-      </w:pPr>
-      <w:r>
-        <w:rPr>
-          <w:b/>
-          <w:bCs/>
-          <w:lang w:val="en-US"/>
-        </w:rPr>
-        <w:t xml:space="preserve">Erc20 token </w:t>
-      </w:r>
-      <w:proofErr w:type="gramStart"/>
-      <w:r>
-        <w:rPr>
-          <w:b/>
-          <w:bCs/>
-          <w:lang w:val="en-US"/>
-        </w:rPr>
-        <w:t>transfer :</w:t>
-      </w:r>
-      <w:proofErr w:type="gramEnd"/>
-    </w:p>
-    <w:p>
-      <w:pPr>
-        <w:rPr>
-          <w:lang w:val="en-US"/>
-        </w:rPr>
-      </w:pPr>
-      <w:proofErr w:type="gramStart"/>
-      <w:r>
-        <w:rPr>
-          <w:lang w:val="en-US"/>
-        </w:rPr>
-        <w:t>Tx :</w:t>
-      </w:r>
-      <w:proofErr w:type="gramEnd"/>
-      <w:r>
-        <w:rPr>
-          <w:lang w:val="en-US"/>
-        </w:rPr>
-        <w:t xml:space="preserve"> </w:t>
-      </w:r>
-      <w:r>
-        <w:rPr>
-          <w:lang w:val="en-US"/>
-        </w:rPr>
-        <w:t>0xfea0382feafc366a7177f574a3aa3b2535fa8e2a667724c9ea1e8879dba2c387</w:t>
-      </w:r>
-    </w:p>
-    <w:p>
-      <w:pPr>
-        <w:rPr>
-          <w:lang w:val="en-US"/>
-        </w:rPr>
-      </w:pPr>
-      <w:r>
-        <w:rPr>
-          <w:lang w:val="en-US"/>
-        </w:rPr>
-        <w:lastRenderedPageBreak/>
-        <w:drawing>
-          <wp:inline distT="0" distB="0" distL="0" distR="0" wp14:anchorId="761691DD" wp14:editId="73233EDB">
-            <wp:extent cx="5727700" cy="4251325"/>
-            <wp:effectExtent l="0" t="0" r="0" b="3175"/>
-            <wp:docPr id="2" name="Picture 2" descr="Graphical user interface, text, application, email&#10;&#10;Description automatically generated"/>
-            <wp:cNvGraphicFramePr>
-              <a:graphicFrameLocks xmlns:a="http://schemas.openxmlformats.org/drawingml/2006/main" noChangeAspect="1"/>
-            </wp:cNvGraphicFramePr>
-            <a:graphic xmlns:a="http://schemas.openxmlformats.org/drawingml/2006/main">
-              <a:graphicData uri="http://schemas.openxmlformats.org/drawingml/2006/picture">
-                <pic:pic xmlns:pic="http://schemas.openxmlformats.org/drawingml/2006/picture">
-                  <pic:nvPicPr>
-                    <pic:cNvPr id="2" name="Picture 2" descr="Graphical user interface, text, application, email&#10;&#10;Description automatically generated"/>
                     <pic:cNvPicPr/>
                   </pic:nvPicPr>
                   <pic:blipFill>
@@ -501,6 +490,13 @@
     <w:p>
       <w:pPr>
         <w:rPr>
+          <w:lang w:val="en-US"/>
+        </w:rPr>
+      </w:pPr>
+    </w:p>
+    <w:p>
+      <w:pPr>
+        <w:rPr>
           <w:b/>
           <w:bCs/>
           <w:lang w:val="en-US"/>
@@ -512,18 +508,123 @@
           <w:bCs/>
           <w:lang w:val="en-US"/>
         </w:rPr>
-        <w:t xml:space="preserve">Contract </w:t>
-      </w:r>
-      <w:proofErr w:type="gramStart"/>
+        <w:t xml:space="preserve">Erc20 token </w:t>
+      </w:r>
       <w:r>
         <w:rPr>
           <w:b/>
           <w:bCs/>
           <w:lang w:val="en-US"/>
         </w:rPr>
-        <w:t>execution :</w:t>
+        <w:t>transfer:</w:t>
+      </w:r>
+    </w:p>
+    <w:p>
+      <w:pPr>
+        <w:rPr>
+          <w:lang w:val="en-US"/>
+        </w:rPr>
+      </w:pPr>
+      <w:proofErr w:type="gramStart"/>
+      <w:r>
+        <w:rPr>
+          <w:lang w:val="en-US"/>
+        </w:rPr>
+        <w:t>Tx :</w:t>
       </w:r>
       <w:proofErr w:type="gramEnd"/>
+      <w:r>
+        <w:rPr>
+          <w:lang w:val="en-US"/>
+        </w:rPr>
+        <w:t xml:space="preserve"> </w:t>
+      </w:r>
+      <w:r>
+        <w:rPr>
+          <w:lang w:val="en-US"/>
+        </w:rPr>
+        <w:t>0xfea0382feafc366a7177f574a3aa3b2535fa8e2a667724c9ea1e8879dba2c387</w:t>
+      </w:r>
+    </w:p>
+    <w:p>
+      <w:pPr>
+        <w:rPr>
+          <w:lang w:val="en-US"/>
+        </w:rPr>
+      </w:pPr>
+      <w:r>
+        <w:rPr>
+          <w:lang w:val="en-US"/>
+        </w:rPr>
+        <w:lastRenderedPageBreak/>
+        <w:drawing>
+          <wp:inline distT="0" distB="0" distL="0" distR="0" wp14:anchorId="761691DD" wp14:editId="73233EDB">
+            <wp:extent cx="5727700" cy="4251325"/>
+            <wp:effectExtent l="0" t="0" r="0" b="3175"/>
+            <wp:docPr id="2" name="Picture 2" descr="Graphical user interface, text, application, email&#10;&#10;Description automatically generated"/>
+            <wp:cNvGraphicFramePr>
+              <a:graphicFrameLocks xmlns:a="http://schemas.openxmlformats.org/drawingml/2006/main" noChangeAspect="1"/>
+            </wp:cNvGraphicFramePr>
+            <a:graphic xmlns:a="http://schemas.openxmlformats.org/drawingml/2006/main">
+              <a:graphicData uri="http://schemas.openxmlformats.org/drawingml/2006/picture">
+                <pic:pic xmlns:pic="http://schemas.openxmlformats.org/drawingml/2006/picture">
+                  <pic:nvPicPr>
+                    <pic:cNvPr id="2" name="Picture 2" descr="Graphical user interface, text, application, email&#10;&#10;Description automatically generated"/>
+                    <pic:cNvPicPr/>
+                  </pic:nvPicPr>
+                  <pic:blipFill>
+                    <a:blip r:embed="rId7"/>
+                    <a:stretch>
+                      <a:fillRect/>
+                    </a:stretch>
+                  </pic:blipFill>
+                  <pic:spPr>
+                    <a:xfrm>
+                      <a:off x="0" y="0"/>
+                      <a:ext cx="5727700" cy="4251325"/>
+                    </a:xfrm>
+                    <a:prstGeom prst="rect">
+                      <a:avLst/>
+                    </a:prstGeom>
+                  </pic:spPr>
+                </pic:pic>
+              </a:graphicData>
+            </a:graphic>
+          </wp:inline>
+        </w:drawing>
+      </w:r>
+    </w:p>
+    <w:p>
+      <w:pPr>
+        <w:rPr>
+          <w:lang w:val="en-US"/>
+        </w:rPr>
+      </w:pPr>
+    </w:p>
+    <w:p>
+      <w:pPr>
+        <w:rPr>
+          <w:b/>
+          <w:bCs/>
+          <w:lang w:val="en-US"/>
+        </w:rPr>
+      </w:pPr>
+      <w:r>
+        <w:rPr>
+          <w:b/>
+          <w:bCs/>
+          <w:lang w:val="en-US"/>
+        </w:rPr>
+        <w:t xml:space="preserve">Contract </w:t>
+      </w:r>
+      <w:r>
+        <w:rPr>
+          <w:b/>
+          <w:bCs/>
+          <w:lang w:val="en-US"/>
+        </w:rPr>
+        <w:t>execution:</w:t>
+      </w:r>
     </w:p>
     <w:p>
       <w:pPr>
@@ -599,7 +700,7 @@
                     <pic:cNvPicPr/>
                   </pic:nvPicPr>
                   <pic:blipFill>
-                    <a:blip r:embed="rId7"/>
+                    <a:blip r:embed="rId8"/>
                     <a:stretch>
                       <a:fillRect/>
                     </a:stretch>
@@ -6051,6 +6152,29 @@
     <w:semiHidden/>
     <w:unhideWhenUsed/>
   </w:style>
+  <w:style w:type="character" w:styleId="Hyperlink">
+    <w:name w:val="Hyperlink"/>
+    <w:basedOn w:val="DefaultParagraphFont"/>
+    <w:uiPriority w:val="99"/>
+    <w:unhideWhenUsed/>
+    <w:rsid w:val="00CF6230"/>
+    <w:rPr>
+      <w:color w:val="0563C1" w:themeColor="hyperlink"/>
+      <w:u w:val="single"/>
+    </w:rPr>
+  </w:style>
+  <w:style w:type="character" w:styleId="UnresolvedMention">
+    <w:name w:val="Unresolved Mention"/>
+    <w:basedOn w:val="DefaultParagraphFont"/>
+    <w:uiPriority w:val="99"/>
+    <w:semiHidden/>
+    <w:unhideWhenUsed/>
+    <w:rsid w:val="00CF6230"/>
+    <w:rPr>
+      <w:color w:val="605E5C"/>
+      <w:shd w:val="clear" w:color="auto" w:fill="E1DFDD"/>
+    </w:rPr>
+  </w:style>
 </w:styles>
 </file>
 

</xml_diff>